<commit_message>
CIV-9787 Application Orders - Free Form
</commit_message>
<xml_diff>
--- a/docker/docmosis/templates/CV-UNS-GAP-ENG-01075.docx
+++ b/docker/docmosis/templates/CV-UNS-GAP-ENG-01075.docx
@@ -133,14 +133,12 @@
               </w:rPr>
               <w:t>&lt;&lt;</w:t>
             </w:r>
-            <w:proofErr w:type="spellStart"/>
             <w:r>
               <w:rPr>
                 <w:rFonts w:ascii="GDS Transport Website Light" w:hAnsi="GDS Transport Website Light"/>
               </w:rPr>
               <w:t>receivedDate</w:t>
             </w:r>
-            <w:proofErr w:type="spellEnd"/>
             <w:r>
               <w:rPr>
                 <w:rFonts w:ascii="GDS Transport Website Light" w:hAnsi="GDS Transport Website Light"/>
@@ -176,7 +174,6 @@
               </w:rPr>
               <w:t>&lt;&lt;</w:t>
             </w:r>
-            <w:proofErr w:type="spellStart"/>
             <w:r>
               <w:rPr>
                 <w:rFonts w:ascii="GDS Transport Website Light" w:hAnsi="GDS Transport Website Light"/>
@@ -197,7 +194,6 @@
               </w:rPr>
               <w:t>ourtName</w:t>
             </w:r>
-            <w:proofErr w:type="spellEnd"/>
             <w:r>
               <w:rPr>
                 <w:rFonts w:ascii="GDS Transport Website Light" w:hAnsi="GDS Transport Website Light"/>
@@ -232,7 +228,6 @@
               </w:rPr>
               <w:t>&lt;&lt;</w:t>
             </w:r>
-            <w:proofErr w:type="spellStart"/>
             <w:r>
               <w:rPr>
                 <w:rFonts w:ascii="GDS Transport Website Light" w:hAnsi="GDS Transport Website Light"/>
@@ -251,7 +246,6 @@
               </w:rPr>
               <w:t>umber</w:t>
             </w:r>
-            <w:proofErr w:type="spellEnd"/>
             <w:r>
               <w:rPr>
                 <w:rFonts w:ascii="GDS Transport Website Light" w:hAnsi="GDS Transport Website Light"/>
@@ -524,15 +518,7 @@
               </w:rPr>
             </w:pPr>
             <w:r>
-              <w:t>&lt;&lt;</w:t>
-            </w:r>
-            <w:proofErr w:type="spellStart"/>
-            <w:r>
-              <w:t>claimantName</w:t>
-            </w:r>
-            <w:proofErr w:type="spellEnd"/>
-            <w:r>
-              <w:t>&gt;&gt;</w:t>
+              <w:t>&lt;&lt;claimantName&gt;&gt;</w:t>
             </w:r>
           </w:p>
         </w:tc>
@@ -599,15 +585,7 @@
               </w:rPr>
             </w:pPr>
             <w:r>
-              <w:t>&lt;&lt;</w:t>
-            </w:r>
-            <w:proofErr w:type="spellStart"/>
-            <w:r>
-              <w:t>defendantName</w:t>
-            </w:r>
-            <w:proofErr w:type="spellEnd"/>
-            <w:r>
-              <w:t>&gt;&gt;</w:t>
+              <w:t>&lt;&lt;defendantName&gt;&gt;</w:t>
             </w:r>
           </w:p>
         </w:tc>
@@ -658,14 +636,12 @@
         </w:rPr>
         <w:t xml:space="preserve"> &lt;&lt;</w:t>
       </w:r>
-      <w:proofErr w:type="spellStart"/>
       <w:r>
         <w:rPr>
           <w:rFonts w:ascii="GDS Transport Website Light" w:hAnsi="GDS Transport Website Light"/>
         </w:rPr>
         <w:t>judgeNameTitle</w:t>
       </w:r>
-      <w:proofErr w:type="spellEnd"/>
       <w:r>
         <w:rPr>
           <w:rFonts w:ascii="GDS Transport Website Light" w:hAnsi="GDS Transport Website Light"/>
@@ -684,14 +660,12 @@
         </w:rPr>
         <w:t xml:space="preserve"> &lt;&lt;</w:t>
       </w:r>
-      <w:proofErr w:type="spellStart"/>
       <w:r>
         <w:rPr>
           <w:rFonts w:ascii="GDS Transport Website Light" w:hAnsi="GDS Transport Website Light"/>
         </w:rPr>
         <w:t>receivedDate</w:t>
       </w:r>
-      <w:proofErr w:type="spellEnd"/>
       <w:r>
         <w:rPr>
           <w:rFonts w:ascii="GDS Transport Website Light" w:hAnsi="GDS Transport Website Light"/>
@@ -708,21 +682,7 @@
         <w:rPr>
           <w:rFonts w:ascii="GDS Transport Website Light" w:hAnsi="GDS Transport Website Light"/>
         </w:rPr>
-        <w:t xml:space="preserve"> &lt;&lt;</w:t>
-      </w:r>
-      <w:proofErr w:type="spellStart"/>
-      <w:r>
-        <w:rPr>
-          <w:rFonts w:ascii="GDS Transport Website Light" w:hAnsi="GDS Transport Website Light"/>
-        </w:rPr>
-        <w:t>courtName</w:t>
-      </w:r>
-      <w:proofErr w:type="spellEnd"/>
-      <w:r>
-        <w:rPr>
-          <w:rFonts w:ascii="GDS Transport Website Light" w:hAnsi="GDS Transport Website Light"/>
-        </w:rPr>
-        <w:t>&gt;&gt;</w:t>
+        <w:t xml:space="preserve"> &lt;&lt;courtName&gt;&gt;</w:t>
       </w:r>
       <w:r>
         <w:rPr>
@@ -752,11 +712,9 @@
       <w:r>
         <w:t xml:space="preserve"> &lt;&lt;</w:t>
       </w:r>
-      <w:proofErr w:type="spellStart"/>
       <w:r>
         <w:t>freeFormRecitalText</w:t>
       </w:r>
-      <w:proofErr w:type="spellEnd"/>
       <w:r>
         <w:t>&gt;&gt;</w:t>
       </w:r>
@@ -785,11 +743,9 @@
       <w:r>
         <w:t>&lt;&lt;</w:t>
       </w:r>
-      <w:proofErr w:type="spellStart"/>
       <w:r>
         <w:t>freeFormOrderedText</w:t>
       </w:r>
-      <w:proofErr w:type="spellEnd"/>
       <w:r>
         <w:t>&gt;&gt;</w:t>
       </w:r>
@@ -802,18 +758,7 @@
         </w:rPr>
       </w:pPr>
       <w:r>
-        <w:t>&lt;&lt;</w:t>
-      </w:r>
-      <w:proofErr w:type="spellStart"/>
-      <w:r>
-        <w:t>freeFormOrderValue</w:t>
-      </w:r>
-      <w:proofErr w:type="spellEnd"/>
-      <w:r>
-        <w:t>&gt;&gt;</w:t>
-      </w:r>
-      <w:r>
-        <w:t>.</w:t>
+        <w:t>&lt;&lt;freeFormOrderValue&gt;&gt;</w:t>
       </w:r>
     </w:p>
     <w:p/>

</xml_diff>

<commit_message>
CIV-9787 change body font to Calibri (Body)
</commit_message>
<xml_diff>
--- a/docker/docmosis/templates/CV-UNS-GAP-ENG-01075.docx
+++ b/docker/docmosis/templates/CV-UNS-GAP-ENG-01075.docx
@@ -687,7 +687,7 @@
             </w:pPr>
             <w:r>
               <w:rPr>
-                <w:rFonts w:ascii="GDS Transport Website Light" w:hAnsi="GDS Transport Website Light"/>
+                <w:rFonts w:cstheme="minorHAnsi"/>
                 <w:noProof/>
               </w:rPr>
               <w:t>Defendant</w:t>
@@ -700,90 +700,90 @@
     <w:p>
       <w:pPr>
         <w:rPr>
-          <w:rFonts w:ascii="GDS Transport Website Light" w:hAnsi="GDS Transport Website Light"/>
+          <w:rFonts w:cstheme="minorHAnsi"/>
         </w:rPr>
       </w:pPr>
       <w:r>
         <w:rPr>
-          <w:rFonts w:ascii="GDS Transport Website Light" w:hAnsi="GDS Transport Website Light"/>
+          <w:rFonts w:cstheme="minorHAnsi"/>
         </w:rPr>
         <w:t>This order is made by</w:t>
       </w:r>
       <w:r>
         <w:rPr>
-          <w:rFonts w:ascii="GDS Transport Website Light" w:hAnsi="GDS Transport Website Light"/>
+          <w:rFonts w:cstheme="minorHAnsi"/>
         </w:rPr>
         <w:t xml:space="preserve"> &lt;&lt;</w:t>
       </w:r>
       <w:proofErr w:type="spellStart"/>
       <w:r>
         <w:rPr>
-          <w:rFonts w:ascii="GDS Transport Website Light" w:hAnsi="GDS Transport Website Light"/>
+          <w:rFonts w:cstheme="minorHAnsi"/>
         </w:rPr>
         <w:t>judgeNameTitle</w:t>
       </w:r>
       <w:proofErr w:type="spellEnd"/>
       <w:r>
         <w:rPr>
-          <w:rFonts w:ascii="GDS Transport Website Light" w:hAnsi="GDS Transport Website Light"/>
+          <w:rFonts w:cstheme="minorHAnsi"/>
         </w:rPr>
         <w:t>&gt;&gt;</w:t>
       </w:r>
       <w:r>
         <w:rPr>
-          <w:rFonts w:ascii="GDS Transport Website Light" w:hAnsi="GDS Transport Website Light"/>
+          <w:rFonts w:cstheme="minorHAnsi"/>
         </w:rPr>
         <w:t xml:space="preserve"> on</w:t>
       </w:r>
       <w:r>
         <w:rPr>
-          <w:rFonts w:ascii="GDS Transport Website Light" w:hAnsi="GDS Transport Website Light"/>
+          <w:rFonts w:cstheme="minorHAnsi"/>
         </w:rPr>
         <w:t xml:space="preserve"> &lt;&lt;</w:t>
       </w:r>
       <w:proofErr w:type="spellStart"/>
       <w:r>
         <w:rPr>
-          <w:rFonts w:ascii="GDS Transport Website Light" w:hAnsi="GDS Transport Website Light"/>
+          <w:rFonts w:cstheme="minorHAnsi"/>
         </w:rPr>
         <w:t>receivedDate</w:t>
       </w:r>
       <w:proofErr w:type="spellEnd"/>
       <w:r>
         <w:rPr>
-          <w:rFonts w:ascii="GDS Transport Website Light" w:hAnsi="GDS Transport Website Light"/>
+          <w:rFonts w:cstheme="minorHAnsi"/>
         </w:rPr>
         <w:t>&gt;&gt;</w:t>
       </w:r>
       <w:r>
         <w:rPr>
-          <w:rFonts w:ascii="GDS Transport Website Light" w:hAnsi="GDS Transport Website Light"/>
+          <w:rFonts w:cstheme="minorHAnsi"/>
         </w:rPr>
         <w:t xml:space="preserve"> at</w:t>
       </w:r>
       <w:r>
         <w:rPr>
-          <w:rFonts w:ascii="GDS Transport Website Light" w:hAnsi="GDS Transport Website Light"/>
+          <w:rFonts w:cstheme="minorHAnsi"/>
         </w:rPr>
         <w:t xml:space="preserve"> &lt;&lt;</w:t>
       </w:r>
       <w:proofErr w:type="spellStart"/>
       <w:r>
         <w:rPr>
-          <w:rFonts w:ascii="GDS Transport Website Light" w:hAnsi="GDS Transport Website Light"/>
+          <w:rFonts w:cstheme="minorHAnsi"/>
         </w:rPr>
         <w:t>courtName</w:t>
       </w:r>
       <w:proofErr w:type="spellEnd"/>
       <w:r>
         <w:rPr>
-          <w:rFonts w:ascii="GDS Transport Website Light" w:hAnsi="GDS Transport Website Light"/>
+          <w:rFonts w:cstheme="minorHAnsi"/>
         </w:rPr>
         <w:t>&gt;&gt;</w:t>
       </w:r>
       <w:r>
         <w:rPr>
-          <w:rFonts w:ascii="GDS Transport Website Light" w:hAnsi="GDS Transport Website Light"/>
+          <w:rFonts w:cstheme="minorHAnsi"/>
         </w:rPr>
         <w:t>.</w:t>
       </w:r>
@@ -791,47 +791,60 @@
     <w:p>
       <w:pPr>
         <w:rPr>
-          <w:rFonts w:ascii="GDS Transport Website Light" w:hAnsi="GDS Transport Website Light"/>
+          <w:rFonts w:cstheme="minorHAnsi"/>
         </w:rPr>
       </w:pPr>
     </w:p>
     <w:p>
       <w:pPr>
         <w:rPr>
-          <w:rFonts w:ascii="GDS Transport Website Light" w:hAnsi="GDS Transport Website Light"/>
-        </w:rPr>
-      </w:pPr>
-    </w:p>
-    <w:p>
-      <w:r>
-        <w:t>THE COURT RECORDS THAT</w:t>
-      </w:r>
-      <w:r>
-        <w:t>:</w:t>
-      </w:r>
-      <w:r>
-        <w:t xml:space="preserve"> &lt;&lt;</w:t>
-      </w:r>
-      <w:proofErr w:type="spellStart"/>
-      <w:r>
-        <w:t>freeFormRecitalText</w:t>
-      </w:r>
-      <w:proofErr w:type="spellEnd"/>
-      <w:r>
-        <w:t>&gt;&gt;</w:t>
-      </w:r>
-    </w:p>
-    <w:p>
-      <w:pPr>
-        <w:rPr>
-          <w:rFonts w:ascii="GDS Transport Website Light" w:hAnsi="GDS Transport Website Light"/>
+          <w:rFonts w:cstheme="minorHAnsi"/>
         </w:rPr>
       </w:pPr>
     </w:p>
     <w:p>
       <w:pPr>
         <w:rPr>
-          <w:rFonts w:ascii="GDS Transport Website Light" w:hAnsi="GDS Transport Website Light"/>
+          <w:rFonts w:cstheme="minorHAnsi"/>
+        </w:rPr>
+      </w:pPr>
+      <w:r>
+        <w:rPr>
+          <w:rFonts w:cstheme="minorHAnsi"/>
+        </w:rPr>
+        <w:t>THE COURT RECORDS THAT</w:t>
+      </w:r>
+      <w:r>
+        <w:rPr>
+          <w:rFonts w:cstheme="minorHAnsi"/>
+        </w:rPr>
+        <w:t>:</w:t>
+      </w:r>
+      <w:r>
+        <w:rPr>
+          <w:rFonts w:cstheme="minorHAnsi"/>
+        </w:rPr>
+        <w:t xml:space="preserve"> &lt;&lt;</w:t>
+      </w:r>
+      <w:proofErr w:type="spellStart"/>
+      <w:r>
+        <w:rPr>
+          <w:rFonts w:cstheme="minorHAnsi"/>
+        </w:rPr>
+        <w:t>freeFormRecitalText</w:t>
+      </w:r>
+      <w:proofErr w:type="spellEnd"/>
+      <w:r>
+        <w:rPr>
+          <w:rFonts w:cstheme="minorHAnsi"/>
+        </w:rPr>
+        <w:t>&gt;&gt;</w:t>
+      </w:r>
+    </w:p>
+    <w:p>
+      <w:pPr>
+        <w:rPr>
+          <w:rFonts w:cstheme="minorHAnsi"/>
         </w:rPr>
       </w:pPr>
     </w:p>
@@ -841,55 +854,77 @@
           <w:rFonts w:cstheme="minorHAnsi"/>
         </w:rPr>
       </w:pPr>
-      <w:r>
-        <w:rPr>
-          <w:rFonts w:cstheme="minorHAnsi"/>
-        </w:rPr>
-        <w:t>THE COURT ORDERS THAT</w:t>
-      </w:r>
-      <w:r>
-        <w:rPr>
-          <w:rFonts w:cstheme="minorHAnsi"/>
-        </w:rPr>
-        <w:t>:</w:t>
-      </w:r>
-      <w:r>
-        <w:rPr>
-          <w:rFonts w:cstheme="minorHAnsi"/>
-        </w:rPr>
-        <w:t xml:space="preserve"> &lt;&lt;</w:t>
-      </w:r>
-      <w:proofErr w:type="spellStart"/>
-      <w:r>
-        <w:rPr>
-          <w:rFonts w:cstheme="minorHAnsi"/>
-        </w:rPr>
-        <w:t>freeFormOrderedText</w:t>
-      </w:r>
-      <w:proofErr w:type="spellEnd"/>
-      <w:r>
-        <w:rPr>
-          <w:rFonts w:cstheme="minorHAnsi"/>
-        </w:rPr>
-        <w:t>&gt;&gt;</w:t>
-      </w:r>
     </w:p>
-    <w:p/>
     <w:p>
       <w:pPr>
         <w:rPr>
-          <w:rFonts w:ascii="GDS Transport Website Light" w:hAnsi="GDS Transport Website Light"/>
+          <w:rFonts w:cstheme="minorHAnsi"/>
         </w:rPr>
       </w:pPr>
       <w:r>
+        <w:rPr>
+          <w:rFonts w:cstheme="minorHAnsi"/>
+        </w:rPr>
+        <w:t>THE COURT ORDERS THAT</w:t>
+      </w:r>
+      <w:r>
+        <w:rPr>
+          <w:rFonts w:cstheme="minorHAnsi"/>
+        </w:rPr>
+        <w:t>:</w:t>
+      </w:r>
+      <w:r>
+        <w:rPr>
+          <w:rFonts w:cstheme="minorHAnsi"/>
+        </w:rPr>
+        <w:t xml:space="preserve"> &lt;&lt;</w:t>
+      </w:r>
+      <w:proofErr w:type="spellStart"/>
+      <w:r>
+        <w:rPr>
+          <w:rFonts w:cstheme="minorHAnsi"/>
+        </w:rPr>
+        <w:t>freeFormOrderedText</w:t>
+      </w:r>
+      <w:proofErr w:type="spellEnd"/>
+      <w:r>
+        <w:rPr>
+          <w:rFonts w:cstheme="minorHAnsi"/>
+        </w:rPr>
+        <w:t>&gt;&gt;</w:t>
+      </w:r>
+    </w:p>
+    <w:p>
+      <w:pPr>
+        <w:rPr>
+          <w:rFonts w:cstheme="minorHAnsi"/>
+        </w:rPr>
+      </w:pPr>
+    </w:p>
+    <w:p>
+      <w:pPr>
+        <w:rPr>
+          <w:rFonts w:cstheme="minorHAnsi"/>
+        </w:rPr>
+      </w:pPr>
+      <w:r>
+        <w:rPr>
+          <w:rFonts w:cstheme="minorHAnsi"/>
+        </w:rPr>
         <w:t>&lt;&lt;</w:t>
       </w:r>
       <w:proofErr w:type="spellStart"/>
       <w:r>
+        <w:rPr>
+          <w:rFonts w:cstheme="minorHAnsi"/>
+        </w:rPr>
         <w:t>freeFormOrderValue</w:t>
       </w:r>
       <w:proofErr w:type="spellEnd"/>
       <w:r>
+        <w:rPr>
+          <w:rFonts w:cstheme="minorHAnsi"/>
+        </w:rPr>
         <w:t>&gt;&gt;</w:t>
       </w:r>
     </w:p>

</xml_diff>

<commit_message>
CIV-9787 template change (#3272)
* CIV-9787 template change

* CIV-9787 change body font to Calibri (Body)

---------

Co-authored-by: vasudevganesanhmcts <100689363+vasudevganesanhmcts@users.noreply.github.com>
</commit_message>
<xml_diff>
--- a/docker/docmosis/templates/CV-UNS-GAP-ENG-01075.docx
+++ b/docker/docmosis/templates/CV-UNS-GAP-ENG-01075.docx
@@ -9,9 +9,9 @@
         <w:tblLook w:val="04A0" w:firstRow="1" w:lastRow="0" w:firstColumn="1" w:lastColumn="0" w:noHBand="0" w:noVBand="1"/>
       </w:tblPr>
       <w:tblGrid>
-        <w:gridCol w:w="1980"/>
-        <w:gridCol w:w="5118"/>
-        <w:gridCol w:w="1928"/>
+        <w:gridCol w:w="2681"/>
+        <w:gridCol w:w="4418"/>
+        <w:gridCol w:w="1927"/>
       </w:tblGrid>
       <w:tr>
         <w:tc>
@@ -131,13 +131,63 @@
               <w:rPr>
                 <w:rFonts w:ascii="GDS Transport Website Light" w:hAnsi="GDS Transport Website Light"/>
               </w:rPr>
-              <w:t>&lt;&lt;</w:t>
-            </w:r>
-            <w:r>
-              <w:rPr>
-                <w:rFonts w:ascii="GDS Transport Website Light" w:hAnsi="GDS Transport Website Light"/>
-              </w:rPr>
-              <w:t>receivedDate</w:t>
+              <w:t>&lt;</w:t>
+            </w:r>
+            <w:proofErr w:type="gramStart"/>
+            <w:r>
+              <w:rPr>
+                <w:rFonts w:ascii="GDS Transport Website Light" w:hAnsi="GDS Transport Website Light"/>
+              </w:rPr>
+              <w:t>&lt;</w:t>
+            </w:r>
+            <w:r>
+              <w:rPr>
+                <w:rFonts w:ascii="GDS Transport Website Light" w:hAnsi="GDS Transport Website Light"/>
+              </w:rPr>
+              <w:t>{</w:t>
+            </w:r>
+            <w:proofErr w:type="spellStart"/>
+            <w:proofErr w:type="gramEnd"/>
+            <w:r>
+              <w:rPr>
+                <w:rFonts w:ascii="GDS Transport Website Light" w:hAnsi="GDS Transport Website Light"/>
+              </w:rPr>
+              <w:t>dateFormat</w:t>
+            </w:r>
+            <w:proofErr w:type="spellEnd"/>
+            <w:r>
+              <w:rPr>
+                <w:rFonts w:ascii="GDS Transport Website Light" w:hAnsi="GDS Transport Website Light"/>
+              </w:rPr>
+              <w:t>($</w:t>
+            </w:r>
+            <w:proofErr w:type="spellStart"/>
+            <w:r>
+              <w:rPr>
+                <w:rFonts w:ascii="GDS Transport Website Light" w:hAnsi="GDS Transport Website Light"/>
+              </w:rPr>
+              <w:t>nowUTC</w:t>
+            </w:r>
+            <w:proofErr w:type="spellEnd"/>
+            <w:r>
+              <w:rPr>
+                <w:rFonts w:ascii="GDS Transport Website Light" w:hAnsi="GDS Transport Website Light"/>
+              </w:rPr>
+              <w:t xml:space="preserve"> ,‘d MMMM </w:t>
+            </w:r>
+            <w:proofErr w:type="spellStart"/>
+            <w:r>
+              <w:rPr>
+                <w:rFonts w:ascii="GDS Transport Website Light" w:hAnsi="GDS Transport Website Light"/>
+              </w:rPr>
+              <w:t>yyyy</w:t>
+            </w:r>
+            <w:proofErr w:type="spellEnd"/>
+            <w:r>
+              <w:rPr>
+                <w:rFonts w:ascii="GDS Transport Website Light" w:hAnsi="GDS Transport Website Light"/>
+              </w:rPr>
+              <w:t>’)}</w:t>
             </w:r>
             <w:r>
               <w:rPr>
@@ -174,6 +224,7 @@
               </w:rPr>
               <w:t>&lt;&lt;</w:t>
             </w:r>
+            <w:proofErr w:type="spellStart"/>
             <w:r>
               <w:rPr>
                 <w:rFonts w:ascii="GDS Transport Website Light" w:hAnsi="GDS Transport Website Light"/>
@@ -194,6 +245,7 @@
               </w:rPr>
               <w:t>ourtName</w:t>
             </w:r>
+            <w:proofErr w:type="spellEnd"/>
             <w:r>
               <w:rPr>
                 <w:rFonts w:ascii="GDS Transport Website Light" w:hAnsi="GDS Transport Website Light"/>
@@ -228,6 +280,7 @@
               </w:rPr>
               <w:t>&lt;&lt;</w:t>
             </w:r>
+            <w:proofErr w:type="spellStart"/>
             <w:r>
               <w:rPr>
                 <w:rFonts w:ascii="GDS Transport Website Light" w:hAnsi="GDS Transport Website Light"/>
@@ -246,6 +299,7 @@
               </w:rPr>
               <w:t>umber</w:t>
             </w:r>
+            <w:proofErr w:type="spellEnd"/>
             <w:r>
               <w:rPr>
                 <w:rFonts w:ascii="GDS Transport Website Light" w:hAnsi="GDS Transport Website Light"/>
@@ -489,12 +543,12 @@
           <w:p>
             <w:pPr>
               <w:rPr>
-                <w:rFonts w:ascii="GDS Transport Website Light" w:hAnsi="GDS Transport Website Light"/>
-              </w:rPr>
-            </w:pPr>
-            <w:r>
-              <w:rPr>
-                <w:rFonts w:ascii="GDS Transport Website Light" w:hAnsi="GDS Transport Website Light"/>
+                <w:rFonts w:cstheme="minorHAnsi"/>
+              </w:rPr>
+            </w:pPr>
+            <w:r>
+              <w:rPr>
+                <w:rFonts w:cstheme="minorHAnsi"/>
               </w:rPr>
               <w:t>Parties</w:t>
             </w:r>
@@ -514,11 +568,28 @@
             <w:pPr>
               <w:jc w:val="center"/>
               <w:rPr>
-                <w:rFonts w:ascii="GDS Transport Website Light" w:hAnsi="GDS Transport Website Light"/>
-              </w:rPr>
-            </w:pPr>
-            <w:r>
-              <w:t>&lt;&lt;claimantName&gt;&gt;</w:t>
+                <w:rFonts w:cstheme="minorHAnsi"/>
+              </w:rPr>
+            </w:pPr>
+            <w:r>
+              <w:rPr>
+                <w:rFonts w:cstheme="minorHAnsi"/>
+              </w:rPr>
+              <w:t>&lt;&lt;</w:t>
+            </w:r>
+            <w:proofErr w:type="spellStart"/>
+            <w:r>
+              <w:rPr>
+                <w:rFonts w:cstheme="minorHAnsi"/>
+              </w:rPr>
+              <w:t>claimantName</w:t>
+            </w:r>
+            <w:proofErr w:type="spellEnd"/>
+            <w:r>
+              <w:rPr>
+                <w:rFonts w:cstheme="minorHAnsi"/>
+              </w:rPr>
+              <w:t>&gt;&gt;</w:t>
             </w:r>
           </w:p>
         </w:tc>
@@ -536,13 +607,13 @@
             <w:pPr>
               <w:jc w:val="right"/>
               <w:rPr>
-                <w:rFonts w:ascii="GDS Transport Website Light" w:hAnsi="GDS Transport Website Light"/>
+                <w:rFonts w:cstheme="minorHAnsi"/>
                 <w:noProof/>
               </w:rPr>
             </w:pPr>
             <w:r>
               <w:rPr>
-                <w:rFonts w:ascii="GDS Transport Website Light" w:hAnsi="GDS Transport Website Light"/>
+                <w:rFonts w:cstheme="minorHAnsi"/>
                 <w:noProof/>
               </w:rPr>
               <w:t>Claimant</w:t>
@@ -585,7 +656,15 @@
               </w:rPr>
             </w:pPr>
             <w:r>
-              <w:t>&lt;&lt;defendantName&gt;&gt;</w:t>
+              <w:t>&lt;&lt;</w:t>
+            </w:r>
+            <w:proofErr w:type="spellStart"/>
+            <w:r>
+              <w:t>defendantName</w:t>
+            </w:r>
+            <w:proofErr w:type="spellEnd"/>
+            <w:r>
+              <w:t>&gt;&gt;</w:t>
             </w:r>
           </w:p>
         </w:tc>
@@ -608,7 +687,7 @@
             </w:pPr>
             <w:r>
               <w:rPr>
-                <w:rFonts w:ascii="GDS Transport Website Light" w:hAnsi="GDS Transport Website Light"/>
+                <w:rFonts w:cstheme="minorHAnsi"/>
                 <w:noProof/>
               </w:rPr>
               <w:t>Defendant</w:t>
@@ -621,72 +700,90 @@
     <w:p>
       <w:pPr>
         <w:rPr>
-          <w:rFonts w:ascii="GDS Transport Website Light" w:hAnsi="GDS Transport Website Light"/>
+          <w:rFonts w:cstheme="minorHAnsi"/>
         </w:rPr>
       </w:pPr>
       <w:r>
         <w:rPr>
-          <w:rFonts w:ascii="GDS Transport Website Light" w:hAnsi="GDS Transport Website Light"/>
+          <w:rFonts w:cstheme="minorHAnsi"/>
         </w:rPr>
         <w:t>This order is made by</w:t>
       </w:r>
       <w:r>
         <w:rPr>
-          <w:rFonts w:ascii="GDS Transport Website Light" w:hAnsi="GDS Transport Website Light"/>
+          <w:rFonts w:cstheme="minorHAnsi"/>
         </w:rPr>
         <w:t xml:space="preserve"> &lt;&lt;</w:t>
       </w:r>
-      <w:r>
-        <w:rPr>
-          <w:rFonts w:ascii="GDS Transport Website Light" w:hAnsi="GDS Transport Website Light"/>
+      <w:proofErr w:type="spellStart"/>
+      <w:r>
+        <w:rPr>
+          <w:rFonts w:cstheme="minorHAnsi"/>
         </w:rPr>
         <w:t>judgeNameTitle</w:t>
       </w:r>
-      <w:r>
-        <w:rPr>
-          <w:rFonts w:ascii="GDS Transport Website Light" w:hAnsi="GDS Transport Website Light"/>
+      <w:proofErr w:type="spellEnd"/>
+      <w:r>
+        <w:rPr>
+          <w:rFonts w:cstheme="minorHAnsi"/>
         </w:rPr>
         <w:t>&gt;&gt;</w:t>
       </w:r>
       <w:r>
         <w:rPr>
-          <w:rFonts w:ascii="GDS Transport Website Light" w:hAnsi="GDS Transport Website Light"/>
+          <w:rFonts w:cstheme="minorHAnsi"/>
         </w:rPr>
         <w:t xml:space="preserve"> on</w:t>
       </w:r>
       <w:r>
         <w:rPr>
-          <w:rFonts w:ascii="GDS Transport Website Light" w:hAnsi="GDS Transport Website Light"/>
+          <w:rFonts w:cstheme="minorHAnsi"/>
         </w:rPr>
         <w:t xml:space="preserve"> &lt;&lt;</w:t>
       </w:r>
-      <w:r>
-        <w:rPr>
-          <w:rFonts w:ascii="GDS Transport Website Light" w:hAnsi="GDS Transport Website Light"/>
+      <w:proofErr w:type="spellStart"/>
+      <w:r>
+        <w:rPr>
+          <w:rFonts w:cstheme="minorHAnsi"/>
         </w:rPr>
         <w:t>receivedDate</w:t>
       </w:r>
-      <w:r>
-        <w:rPr>
-          <w:rFonts w:ascii="GDS Transport Website Light" w:hAnsi="GDS Transport Website Light"/>
+      <w:proofErr w:type="spellEnd"/>
+      <w:r>
+        <w:rPr>
+          <w:rFonts w:cstheme="minorHAnsi"/>
         </w:rPr>
         <w:t>&gt;&gt;</w:t>
       </w:r>
       <w:r>
         <w:rPr>
-          <w:rFonts w:ascii="GDS Transport Website Light" w:hAnsi="GDS Transport Website Light"/>
+          <w:rFonts w:cstheme="minorHAnsi"/>
         </w:rPr>
         <w:t xml:space="preserve"> at</w:t>
       </w:r>
       <w:r>
         <w:rPr>
-          <w:rFonts w:ascii="GDS Transport Website Light" w:hAnsi="GDS Transport Website Light"/>
-        </w:rPr>
-        <w:t xml:space="preserve"> &lt;&lt;courtName&gt;&gt;</w:t>
-      </w:r>
-      <w:r>
-        <w:rPr>
-          <w:rFonts w:ascii="GDS Transport Website Light" w:hAnsi="GDS Transport Website Light"/>
+          <w:rFonts w:cstheme="minorHAnsi"/>
+        </w:rPr>
+        <w:t xml:space="preserve"> &lt;&lt;</w:t>
+      </w:r>
+      <w:proofErr w:type="spellStart"/>
+      <w:r>
+        <w:rPr>
+          <w:rFonts w:cstheme="minorHAnsi"/>
+        </w:rPr>
+        <w:t>courtName</w:t>
+      </w:r>
+      <w:proofErr w:type="spellEnd"/>
+      <w:r>
+        <w:rPr>
+          <w:rFonts w:cstheme="minorHAnsi"/>
+        </w:rPr>
+        <w:t>&gt;&gt;</w:t>
+      </w:r>
+      <w:r>
+        <w:rPr>
+          <w:rFonts w:cstheme="minorHAnsi"/>
         </w:rPr>
         <w:t>.</w:t>
       </w:r>
@@ -694,71 +791,141 @@
     <w:p>
       <w:pPr>
         <w:rPr>
-          <w:rFonts w:ascii="GDS Transport Website Light" w:hAnsi="GDS Transport Website Light"/>
+          <w:rFonts w:cstheme="minorHAnsi"/>
         </w:rPr>
       </w:pPr>
     </w:p>
     <w:p>
       <w:pPr>
         <w:rPr>
-          <w:rFonts w:ascii="GDS Transport Website Light" w:hAnsi="GDS Transport Website Light"/>
-        </w:rPr>
-      </w:pPr>
-    </w:p>
-    <w:p>
-      <w:r>
-        <w:t>THE COURT RECORDS THAT</w:t>
-      </w:r>
-      <w:r>
-        <w:t xml:space="preserve"> &lt;&lt;</w:t>
-      </w:r>
-      <w:r>
-        <w:t>freeFormRecitalText</w:t>
-      </w:r>
-      <w:r>
-        <w:t>&gt;&gt;</w:t>
-      </w:r>
-    </w:p>
-    <w:p>
-      <w:pPr>
-        <w:rPr>
-          <w:rFonts w:ascii="GDS Transport Website Light" w:hAnsi="GDS Transport Website Light"/>
+          <w:rFonts w:cstheme="minorHAnsi"/>
         </w:rPr>
       </w:pPr>
     </w:p>
     <w:p>
       <w:pPr>
         <w:rPr>
-          <w:rFonts w:ascii="GDS Transport Website Light" w:hAnsi="GDS Transport Website Light"/>
+          <w:rFonts w:cstheme="minorHAnsi"/>
+        </w:rPr>
+      </w:pPr>
+      <w:r>
+        <w:rPr>
+          <w:rFonts w:cstheme="minorHAnsi"/>
+        </w:rPr>
+        <w:t>THE COURT RECORDS THAT</w:t>
+      </w:r>
+      <w:r>
+        <w:rPr>
+          <w:rFonts w:cstheme="minorHAnsi"/>
+        </w:rPr>
+        <w:t>:</w:t>
+      </w:r>
+      <w:r>
+        <w:rPr>
+          <w:rFonts w:cstheme="minorHAnsi"/>
+        </w:rPr>
+        <w:t xml:space="preserve"> &lt;&lt;</w:t>
+      </w:r>
+      <w:proofErr w:type="spellStart"/>
+      <w:r>
+        <w:rPr>
+          <w:rFonts w:cstheme="minorHAnsi"/>
+        </w:rPr>
+        <w:t>freeFormRecitalText</w:t>
+      </w:r>
+      <w:proofErr w:type="spellEnd"/>
+      <w:r>
+        <w:rPr>
+          <w:rFonts w:cstheme="minorHAnsi"/>
+        </w:rPr>
+        <w:t>&gt;&gt;</w:t>
+      </w:r>
+    </w:p>
+    <w:p>
+      <w:pPr>
+        <w:rPr>
+          <w:rFonts w:cstheme="minorHAnsi"/>
         </w:rPr>
       </w:pPr>
     </w:p>
     <w:p>
-      <w:r>
-        <w:rPr>
-          <w:rFonts w:ascii="GDS Transport Website Light" w:hAnsi="GDS Transport Website Light"/>
-        </w:rPr>
-        <w:t xml:space="preserve">THE COURT ORDERS THAT </w:t>
-      </w:r>
-      <w:r>
-        <w:t>&lt;&lt;</w:t>
-      </w:r>
-      <w:r>
-        <w:t>freeFormOrderedText</w:t>
-      </w:r>
-      <w:r>
-        <w:t>&gt;&gt;</w:t>
-      </w:r>
+      <w:pPr>
+        <w:rPr>
+          <w:rFonts w:cstheme="minorHAnsi"/>
+        </w:rPr>
+      </w:pPr>
     </w:p>
-    <w:p/>
     <w:p>
       <w:pPr>
         <w:rPr>
-          <w:rFonts w:ascii="GDS Transport Website Light" w:hAnsi="GDS Transport Website Light"/>
+          <w:rFonts w:cstheme="minorHAnsi"/>
         </w:rPr>
       </w:pPr>
       <w:r>
-        <w:t>&lt;&lt;freeFormOrderValue&gt;&gt;</w:t>
+        <w:rPr>
+          <w:rFonts w:cstheme="minorHAnsi"/>
+        </w:rPr>
+        <w:t>THE COURT ORDERS THAT</w:t>
+      </w:r>
+      <w:r>
+        <w:rPr>
+          <w:rFonts w:cstheme="minorHAnsi"/>
+        </w:rPr>
+        <w:t>:</w:t>
+      </w:r>
+      <w:r>
+        <w:rPr>
+          <w:rFonts w:cstheme="minorHAnsi"/>
+        </w:rPr>
+        <w:t xml:space="preserve"> &lt;&lt;</w:t>
+      </w:r>
+      <w:proofErr w:type="spellStart"/>
+      <w:r>
+        <w:rPr>
+          <w:rFonts w:cstheme="minorHAnsi"/>
+        </w:rPr>
+        <w:t>freeFormOrderedText</w:t>
+      </w:r>
+      <w:proofErr w:type="spellEnd"/>
+      <w:r>
+        <w:rPr>
+          <w:rFonts w:cstheme="minorHAnsi"/>
+        </w:rPr>
+        <w:t>&gt;&gt;</w:t>
+      </w:r>
+    </w:p>
+    <w:p>
+      <w:pPr>
+        <w:rPr>
+          <w:rFonts w:cstheme="minorHAnsi"/>
+        </w:rPr>
+      </w:pPr>
+    </w:p>
+    <w:p>
+      <w:pPr>
+        <w:rPr>
+          <w:rFonts w:cstheme="minorHAnsi"/>
+        </w:rPr>
+      </w:pPr>
+      <w:r>
+        <w:rPr>
+          <w:rFonts w:cstheme="minorHAnsi"/>
+        </w:rPr>
+        <w:t>&lt;&lt;</w:t>
+      </w:r>
+      <w:proofErr w:type="spellStart"/>
+      <w:r>
+        <w:rPr>
+          <w:rFonts w:cstheme="minorHAnsi"/>
+        </w:rPr>
+        <w:t>freeFormOrderValue</w:t>
+      </w:r>
+      <w:proofErr w:type="spellEnd"/>
+      <w:r>
+        <w:rPr>
+          <w:rFonts w:cstheme="minorHAnsi"/>
+        </w:rPr>
+        <w:t>&gt;&gt;</w:t>
       </w:r>
     </w:p>
     <w:p/>

</xml_diff>

<commit_message>
CIV-11036 Update label to bold
</commit_message>
<xml_diff>
--- a/docker/docmosis/templates/CV-UNS-GAP-ENG-01075.docx
+++ b/docker/docmosis/templates/CV-UNS-GAP-ENG-01075.docx
@@ -62,7 +62,57 @@
               <w:rPr>
                 <w:rFonts w:ascii="GDS Transport Website Light" w:hAnsi="GDS Transport Website Light"/>
               </w:rPr>
-              <w:t>&lt;&lt;{dateFormat($nowUTC ,‘d MMMM yyyy’)}&gt;&gt;</w:t>
+              <w:t>&lt;</w:t>
+            </w:r>
+            <w:proofErr w:type="gramStart"/>
+            <w:r>
+              <w:rPr>
+                <w:rFonts w:ascii="GDS Transport Website Light" w:hAnsi="GDS Transport Website Light"/>
+              </w:rPr>
+              <w:t>&lt;{</w:t>
+            </w:r>
+            <w:proofErr w:type="spellStart"/>
+            <w:proofErr w:type="gramEnd"/>
+            <w:r>
+              <w:rPr>
+                <w:rFonts w:ascii="GDS Transport Website Light" w:hAnsi="GDS Transport Website Light"/>
+              </w:rPr>
+              <w:t>dateFormat</w:t>
+            </w:r>
+            <w:proofErr w:type="spellEnd"/>
+            <w:r>
+              <w:rPr>
+                <w:rFonts w:ascii="GDS Transport Website Light" w:hAnsi="GDS Transport Website Light"/>
+              </w:rPr>
+              <w:t>($</w:t>
+            </w:r>
+            <w:proofErr w:type="spellStart"/>
+            <w:r>
+              <w:rPr>
+                <w:rFonts w:ascii="GDS Transport Website Light" w:hAnsi="GDS Transport Website Light"/>
+              </w:rPr>
+              <w:t>nowUTC</w:t>
+            </w:r>
+            <w:proofErr w:type="spellEnd"/>
+            <w:r>
+              <w:rPr>
+                <w:rFonts w:ascii="GDS Transport Website Light" w:hAnsi="GDS Transport Website Light"/>
+              </w:rPr>
+              <w:t xml:space="preserve"> ,‘d MMMM </w:t>
+            </w:r>
+            <w:proofErr w:type="spellStart"/>
+            <w:r>
+              <w:rPr>
+                <w:rFonts w:ascii="GDS Transport Website Light" w:hAnsi="GDS Transport Website Light"/>
+              </w:rPr>
+              <w:t>yyyy</w:t>
+            </w:r>
+            <w:proofErr w:type="spellEnd"/>
+            <w:r>
+              <w:rPr>
+                <w:rFonts w:ascii="GDS Transport Website Light" w:hAnsi="GDS Transport Website Light"/>
+              </w:rPr>
+              <w:t>’)}&gt;&gt;</w:t>
             </w:r>
           </w:p>
         </w:tc>
@@ -109,22 +159,44 @@
                 <w:sz w:val="28"/>
                 <w:szCs w:val="28"/>
               </w:rPr>
-              <w:t>&lt;&lt;courtName&gt;&gt;</w:t>
-            </w:r>
-          </w:p>
-        </w:tc>
-        <w:tc>
-          <w:tcPr>
-            <w:tcW w:w="2126" w:type="dxa"/>
-          </w:tcPr>
-          <w:p>
-            <w:pPr>
-              <w:jc w:val="center"/>
-              <w:rPr>
-                <w:rFonts w:ascii="GDS Transport Website Light" w:hAnsi="GDS Transport Website Light"/>
+              <w:t>&lt;&lt;</w:t>
+            </w:r>
+            <w:proofErr w:type="spellStart"/>
+            <w:r>
+              <w:rPr>
+                <w:rFonts w:ascii="GDS Transport Website Light" w:hAnsi="GDS Transport Website Light"/>
+                <w:b/>
+                <w:bCs/>
                 <w:sz w:val="28"/>
                 <w:szCs w:val="28"/>
               </w:rPr>
+              <w:t>courtName</w:t>
+            </w:r>
+            <w:proofErr w:type="spellEnd"/>
+            <w:r>
+              <w:rPr>
+                <w:rFonts w:ascii="GDS Transport Website Light" w:hAnsi="GDS Transport Website Light"/>
+                <w:b/>
+                <w:bCs/>
+                <w:sz w:val="28"/>
+                <w:szCs w:val="28"/>
+              </w:rPr>
+              <w:t>&gt;&gt;</w:t>
+            </w:r>
+          </w:p>
+        </w:tc>
+        <w:tc>
+          <w:tcPr>
+            <w:tcW w:w="2126" w:type="dxa"/>
+          </w:tcPr>
+          <w:p>
+            <w:pPr>
+              <w:jc w:val="center"/>
+              <w:rPr>
+                <w:rFonts w:ascii="GDS Transport Website Light" w:hAnsi="GDS Transport Website Light"/>
+                <w:sz w:val="28"/>
+                <w:szCs w:val="28"/>
+              </w:rPr>
             </w:pPr>
             <w:r>
               <w:rPr>
@@ -138,13 +210,21 @@
                 <w:rFonts w:ascii="GDS Transport Website Light" w:hAnsi="GDS Transport Website Light"/>
                 <w:szCs w:val="22"/>
               </w:rPr>
-              <w:t>&lt;&lt;c</w:t>
-            </w:r>
+              <w:t>&lt;&lt;</w:t>
+            </w:r>
+            <w:proofErr w:type="spellStart"/>
             <w:r>
               <w:rPr>
                 <w:rFonts w:ascii="GDS Transport Website Light" w:hAnsi="GDS Transport Website Light"/>
                 <w:szCs w:val="22"/>
               </w:rPr>
+              <w:t>c</w:t>
+            </w:r>
+            <w:r>
+              <w:rPr>
+                <w:rFonts w:ascii="GDS Transport Website Light" w:hAnsi="GDS Transport Website Light"/>
+                <w:szCs w:val="22"/>
+              </w:rPr>
               <w:t>laim</w:t>
             </w:r>
             <w:r>
@@ -152,7 +232,15 @@
                 <w:rFonts w:ascii="GDS Transport Website Light" w:hAnsi="GDS Transport Website Light"/>
                 <w:szCs w:val="22"/>
               </w:rPr>
-              <w:t>Number&gt;&gt;</w:t>
+              <w:t>Number</w:t>
+            </w:r>
+            <w:proofErr w:type="spellEnd"/>
+            <w:r>
+              <w:rPr>
+                <w:rFonts w:ascii="GDS Transport Website Light" w:hAnsi="GDS Transport Website Light"/>
+                <w:szCs w:val="22"/>
+              </w:rPr>
+              <w:t>&gt;&gt;</w:t>
             </w:r>
           </w:p>
         </w:tc>
@@ -415,14 +503,39 @@
                 <w:rFonts w:ascii="GDS Transport Website Light" w:hAnsi="GDS Transport Website Light"/>
                 <w:sz w:val="26"/>
               </w:rPr>
-              <w:t>&lt;&lt;cr_{</w:t>
-            </w:r>
-            <w:r>
-              <w:rPr>
-                <w:rFonts w:ascii="GDS Transport Website Light" w:hAnsi="GDS Transport Website Light"/>
-                <w:sz w:val="26"/>
-              </w:rPr>
-              <w:t>isMultiParty=</w:t>
+              <w:t>&lt;&lt;</w:t>
+            </w:r>
+            <w:proofErr w:type="spellStart"/>
+            <w:r>
+              <w:rPr>
+                <w:rFonts w:ascii="GDS Transport Website Light" w:hAnsi="GDS Transport Website Light"/>
+                <w:sz w:val="26"/>
+              </w:rPr>
+              <w:t>cr</w:t>
+            </w:r>
+            <w:proofErr w:type="spellEnd"/>
+            <w:r>
+              <w:rPr>
+                <w:rFonts w:ascii="GDS Transport Website Light" w:hAnsi="GDS Transport Website Light"/>
+                <w:sz w:val="26"/>
+              </w:rPr>
+              <w:t>_{</w:t>
+            </w:r>
+            <w:proofErr w:type="spellStart"/>
+            <w:r>
+              <w:rPr>
+                <w:rFonts w:ascii="GDS Transport Website Light" w:hAnsi="GDS Transport Website Light"/>
+                <w:sz w:val="26"/>
+              </w:rPr>
+              <w:t>isMultiParty</w:t>
+            </w:r>
+            <w:proofErr w:type="spellEnd"/>
+            <w:r>
+              <w:rPr>
+                <w:rFonts w:ascii="GDS Transport Website Light" w:hAnsi="GDS Transport Website Light"/>
+                <w:sz w:val="26"/>
+              </w:rPr>
+              <w:t>=</w:t>
             </w:r>
             <w:r>
               <w:rPr>
@@ -708,14 +821,39 @@
                 <w:rFonts w:ascii="GDS Transport Website Light" w:hAnsi="GDS Transport Website Light"/>
                 <w:sz w:val="26"/>
               </w:rPr>
-              <w:t>&lt;&lt;cr_{</w:t>
-            </w:r>
-            <w:r>
-              <w:rPr>
-                <w:rFonts w:ascii="GDS Transport Website Light" w:hAnsi="GDS Transport Website Light"/>
-                <w:sz w:val="26"/>
-              </w:rPr>
-              <w:t>isMultiParty=</w:t>
+              <w:t>&lt;&lt;</w:t>
+            </w:r>
+            <w:proofErr w:type="spellStart"/>
+            <w:r>
+              <w:rPr>
+                <w:rFonts w:ascii="GDS Transport Website Light" w:hAnsi="GDS Transport Website Light"/>
+                <w:sz w:val="26"/>
+              </w:rPr>
+              <w:t>cr</w:t>
+            </w:r>
+            <w:proofErr w:type="spellEnd"/>
+            <w:r>
+              <w:rPr>
+                <w:rFonts w:ascii="GDS Transport Website Light" w:hAnsi="GDS Transport Website Light"/>
+                <w:sz w:val="26"/>
+              </w:rPr>
+              <w:t>_{</w:t>
+            </w:r>
+            <w:proofErr w:type="spellStart"/>
+            <w:r>
+              <w:rPr>
+                <w:rFonts w:ascii="GDS Transport Website Light" w:hAnsi="GDS Transport Website Light"/>
+                <w:sz w:val="26"/>
+              </w:rPr>
+              <w:t>isMultiParty</w:t>
+            </w:r>
+            <w:proofErr w:type="spellEnd"/>
+            <w:r>
+              <w:rPr>
+                <w:rFonts w:ascii="GDS Transport Website Light" w:hAnsi="GDS Transport Website Light"/>
+                <w:sz w:val="26"/>
+              </w:rPr>
+              <w:t>=</w:t>
             </w:r>
             <w:r>
               <w:rPr>
@@ -822,8 +960,26 @@
                 <w:rFonts w:ascii="GDS Transport Website Light" w:hAnsi="GDS Transport Website Light"/>
                 <w:sz w:val="26"/>
               </w:rPr>
-              <w:t>&lt;&lt;cr_{ claimant</w:t>
-            </w:r>
+              <w:t>&lt;&lt;</w:t>
+            </w:r>
+            <w:proofErr w:type="spellStart"/>
+            <w:r>
+              <w:rPr>
+                <w:rFonts w:ascii="GDS Transport Website Light" w:hAnsi="GDS Transport Website Light"/>
+                <w:sz w:val="26"/>
+              </w:rPr>
+              <w:t>cr</w:t>
+            </w:r>
+            <w:proofErr w:type="spellEnd"/>
+            <w:proofErr w:type="gramStart"/>
+            <w:r>
+              <w:rPr>
+                <w:rFonts w:ascii="GDS Transport Website Light" w:hAnsi="GDS Transport Website Light"/>
+                <w:sz w:val="26"/>
+              </w:rPr>
+              <w:t>_{ claimant</w:t>
+            </w:r>
+            <w:proofErr w:type="gramEnd"/>
             <w:r>
               <w:rPr>
                 <w:rFonts w:ascii="GDS Transport Website Light" w:hAnsi="GDS Transport Website Light"/>
@@ -1113,7 +1269,32 @@
                 <w:rFonts w:ascii="GDS Transport Website Light" w:hAnsi="GDS Transport Website Light"/>
                 <w:sz w:val="26"/>
               </w:rPr>
-              <w:t>&lt;&lt;cr_{ defendant2Name</w:t>
+              <w:t>&lt;&lt;</w:t>
+            </w:r>
+            <w:proofErr w:type="spellStart"/>
+            <w:r>
+              <w:rPr>
+                <w:rFonts w:ascii="GDS Transport Website Light" w:hAnsi="GDS Transport Website Light"/>
+                <w:sz w:val="26"/>
+              </w:rPr>
+              <w:t>cr</w:t>
+            </w:r>
+            <w:proofErr w:type="spellEnd"/>
+            <w:proofErr w:type="gramStart"/>
+            <w:r>
+              <w:rPr>
+                <w:rFonts w:ascii="GDS Transport Website Light" w:hAnsi="GDS Transport Website Light"/>
+                <w:sz w:val="26"/>
+              </w:rPr>
+              <w:t>_{ defendant</w:t>
+            </w:r>
+            <w:proofErr w:type="gramEnd"/>
+            <w:r>
+              <w:rPr>
+                <w:rFonts w:ascii="GDS Transport Website Light" w:hAnsi="GDS Transport Website Light"/>
+                <w:sz w:val="26"/>
+              </w:rPr>
+              <w:t>2Name</w:t>
             </w:r>
             <w:r>
               <w:rPr>
@@ -1373,7 +1554,21 @@
         <w:rPr>
           <w:rFonts w:cstheme="minorHAnsi"/>
         </w:rPr>
-        <w:t xml:space="preserve"> &lt;&lt;judgeNameTitle&gt;&gt;</w:t>
+        <w:t xml:space="preserve"> &lt;&lt;</w:t>
+      </w:r>
+      <w:proofErr w:type="spellStart"/>
+      <w:r>
+        <w:rPr>
+          <w:rFonts w:cstheme="minorHAnsi"/>
+        </w:rPr>
+        <w:t>judgeNameTitle</w:t>
+      </w:r>
+      <w:proofErr w:type="spellEnd"/>
+      <w:r>
+        <w:rPr>
+          <w:rFonts w:cstheme="minorHAnsi"/>
+        </w:rPr>
+        <w:t>&gt;&gt;</w:t>
       </w:r>
       <w:r>
         <w:rPr>
@@ -1385,7 +1580,21 @@
         <w:rPr>
           <w:rFonts w:cstheme="minorHAnsi"/>
         </w:rPr>
-        <w:t xml:space="preserve"> &lt;&lt;receivedDate&gt;&gt;</w:t>
+        <w:t xml:space="preserve"> &lt;&lt;</w:t>
+      </w:r>
+      <w:proofErr w:type="spellStart"/>
+      <w:r>
+        <w:rPr>
+          <w:rFonts w:cstheme="minorHAnsi"/>
+        </w:rPr>
+        <w:t>receivedDate</w:t>
+      </w:r>
+      <w:proofErr w:type="spellEnd"/>
+      <w:r>
+        <w:rPr>
+          <w:rFonts w:cstheme="minorHAnsi"/>
+        </w:rPr>
+        <w:t>&gt;&gt;</w:t>
       </w:r>
       <w:r>
         <w:rPr>
@@ -1397,7 +1606,21 @@
         <w:rPr>
           <w:rFonts w:cstheme="minorHAnsi"/>
         </w:rPr>
-        <w:t xml:space="preserve"> &lt;&lt;courtName&gt;&gt;</w:t>
+        <w:t xml:space="preserve"> &lt;&lt;</w:t>
+      </w:r>
+      <w:proofErr w:type="spellStart"/>
+      <w:r>
+        <w:rPr>
+          <w:rFonts w:cstheme="minorHAnsi"/>
+        </w:rPr>
+        <w:t>courtName</w:t>
+      </w:r>
+      <w:proofErr w:type="spellEnd"/>
+      <w:r>
+        <w:rPr>
+          <w:rFonts w:cstheme="minorHAnsi"/>
+        </w:rPr>
+        <w:t>&gt;&gt;</w:t>
       </w:r>
       <w:r>
         <w:rPr>
@@ -1424,32 +1647,55 @@
       <w:pPr>
         <w:rPr>
           <w:rFonts w:cstheme="minorHAnsi"/>
+          <w:b/>
+          <w:bCs/>
         </w:rPr>
       </w:pPr>
       <w:r>
         <w:rPr>
           <w:rFonts w:cstheme="minorHAnsi"/>
+          <w:b/>
+          <w:bCs/>
         </w:rPr>
         <w:t>THE COURT RECORDS THAT</w:t>
       </w:r>
       <w:r>
         <w:rPr>
           <w:rFonts w:cstheme="minorHAnsi"/>
+          <w:b/>
+          <w:bCs/>
         </w:rPr>
         <w:t>:</w:t>
       </w:r>
       <w:r>
         <w:rPr>
           <w:rFonts w:cstheme="minorHAnsi"/>
-        </w:rPr>
-        <w:t xml:space="preserve"> &lt;&lt;</w:t>
-      </w:r>
+          <w:b/>
+          <w:bCs/>
+        </w:rPr>
+        <w:t xml:space="preserve"> </w:t>
+      </w:r>
+    </w:p>
+    <w:p>
+      <w:pPr>
+        <w:rPr>
+          <w:rFonts w:cstheme="minorHAnsi"/>
+        </w:rPr>
+      </w:pPr>
+      <w:r>
+        <w:rPr>
+          <w:rFonts w:cstheme="minorHAnsi"/>
+        </w:rPr>
+        <w:t>&lt;&lt;</w:t>
+      </w:r>
+      <w:proofErr w:type="spellStart"/>
       <w:r>
         <w:rPr>
           <w:rFonts w:cstheme="minorHAnsi"/>
         </w:rPr>
         <w:t>freeFormRecitalText</w:t>
       </w:r>
+      <w:proofErr w:type="spellEnd"/>
       <w:r>
         <w:rPr>
           <w:rFonts w:cstheme="minorHAnsi"/>
@@ -1475,25 +1721,60 @@
       <w:pPr>
         <w:rPr>
           <w:rFonts w:cstheme="minorHAnsi"/>
+          <w:b/>
+          <w:bCs/>
         </w:rPr>
       </w:pPr>
       <w:r>
         <w:rPr>
           <w:rFonts w:cstheme="minorHAnsi"/>
+          <w:b/>
+          <w:bCs/>
         </w:rPr>
         <w:t>THE COURT ORDERS THAT</w:t>
       </w:r>
       <w:r>
         <w:rPr>
           <w:rFonts w:cstheme="minorHAnsi"/>
+          <w:b/>
+          <w:bCs/>
         </w:rPr>
         <w:t>:</w:t>
       </w:r>
       <w:r>
         <w:rPr>
           <w:rFonts w:cstheme="minorHAnsi"/>
-        </w:rPr>
-        <w:t xml:space="preserve"> &lt;&lt;freeFormOrderedText&gt;&gt;</w:t>
+          <w:b/>
+          <w:bCs/>
+        </w:rPr>
+        <w:t xml:space="preserve"> </w:t>
+      </w:r>
+    </w:p>
+    <w:p>
+      <w:pPr>
+        <w:rPr>
+          <w:rFonts w:cstheme="minorHAnsi"/>
+        </w:rPr>
+      </w:pPr>
+      <w:r>
+        <w:rPr>
+          <w:rFonts w:cstheme="minorHAnsi"/>
+        </w:rPr>
+        <w:t>&lt;&lt;</w:t>
+      </w:r>
+      <w:proofErr w:type="spellStart"/>
+      <w:r>
+        <w:rPr>
+          <w:rFonts w:cstheme="minorHAnsi"/>
+        </w:rPr>
+        <w:t>freeFormOrderedText</w:t>
+      </w:r>
+      <w:proofErr w:type="spellEnd"/>
+      <w:r>
+        <w:rPr>
+          <w:rFonts w:cstheme="minorHAnsi"/>
+        </w:rPr>
+        <w:t>&gt;&gt;</w:t>
       </w:r>
     </w:p>
     <w:p>
@@ -1513,7 +1794,21 @@
         <w:rPr>
           <w:rFonts w:cstheme="minorHAnsi"/>
         </w:rPr>
-        <w:t>&lt;&lt;freeFormOrderValue&gt;&gt;</w:t>
+        <w:t>&lt;&lt;</w:t>
+      </w:r>
+      <w:proofErr w:type="spellStart"/>
+      <w:r>
+        <w:rPr>
+          <w:rFonts w:cstheme="minorHAnsi"/>
+        </w:rPr>
+        <w:t>freeFormOrderValue</w:t>
+      </w:r>
+      <w:proofErr w:type="spellEnd"/>
+      <w:r>
+        <w:rPr>
+          <w:rFonts w:cstheme="minorHAnsi"/>
+        </w:rPr>
+        <w:t>&gt;&gt;</w:t>
       </w:r>
     </w:p>
     <w:p/>

</xml_diff>

<commit_message>
update free form order
</commit_message>
<xml_diff>
--- a/docker/docmosis/templates/CV-UNS-GAP-ENG-01075.docx
+++ b/docker/docmosis/templates/CV-UNS-GAP-ENG-01075.docx
@@ -71,48 +71,12 @@
               </w:rPr>
               <w:t>&lt;{</w:t>
             </w:r>
-            <w:proofErr w:type="spellStart"/>
             <w:proofErr w:type="gramEnd"/>
             <w:r>
               <w:rPr>
                 <w:rFonts w:ascii="GDS Transport Website Light" w:hAnsi="GDS Transport Website Light"/>
               </w:rPr>
-              <w:t>dateFormat</w:t>
-            </w:r>
-            <w:proofErr w:type="spellEnd"/>
-            <w:r>
-              <w:rPr>
-                <w:rFonts w:ascii="GDS Transport Website Light" w:hAnsi="GDS Transport Website Light"/>
-              </w:rPr>
-              <w:t>($</w:t>
-            </w:r>
-            <w:proofErr w:type="spellStart"/>
-            <w:r>
-              <w:rPr>
-                <w:rFonts w:ascii="GDS Transport Website Light" w:hAnsi="GDS Transport Website Light"/>
-              </w:rPr>
-              <w:t>nowUTC</w:t>
-            </w:r>
-            <w:proofErr w:type="spellEnd"/>
-            <w:r>
-              <w:rPr>
-                <w:rFonts w:ascii="GDS Transport Website Light" w:hAnsi="GDS Transport Website Light"/>
-              </w:rPr>
-              <w:t xml:space="preserve"> ,‘d MMMM </w:t>
-            </w:r>
-            <w:proofErr w:type="spellStart"/>
-            <w:r>
-              <w:rPr>
-                <w:rFonts w:ascii="GDS Transport Website Light" w:hAnsi="GDS Transport Website Light"/>
-              </w:rPr>
-              <w:t>yyyy</w:t>
-            </w:r>
-            <w:proofErr w:type="spellEnd"/>
-            <w:r>
-              <w:rPr>
-                <w:rFonts w:ascii="GDS Transport Website Light" w:hAnsi="GDS Transport Website Light"/>
-              </w:rPr>
-              <w:t>’)}&gt;&gt;</w:t>
+              <w:t>dateFormat($nowUTC ,‘d MMMM yyyy’)}&gt;&gt;</w:t>
             </w:r>
           </w:p>
         </w:tc>
@@ -159,44 +123,22 @@
                 <w:sz w:val="28"/>
                 <w:szCs w:val="28"/>
               </w:rPr>
-              <w:t>&lt;&lt;</w:t>
-            </w:r>
-            <w:proofErr w:type="spellStart"/>
-            <w:r>
-              <w:rPr>
-                <w:rFonts w:ascii="GDS Transport Website Light" w:hAnsi="GDS Transport Website Light"/>
-                <w:b/>
-                <w:bCs/>
+              <w:t>&lt;&lt;courtName&gt;&gt;</w:t>
+            </w:r>
+          </w:p>
+        </w:tc>
+        <w:tc>
+          <w:tcPr>
+            <w:tcW w:w="2126" w:type="dxa"/>
+          </w:tcPr>
+          <w:p>
+            <w:pPr>
+              <w:jc w:val="center"/>
+              <w:rPr>
+                <w:rFonts w:ascii="GDS Transport Website Light" w:hAnsi="GDS Transport Website Light"/>
                 <w:sz w:val="28"/>
                 <w:szCs w:val="28"/>
               </w:rPr>
-              <w:t>courtName</w:t>
-            </w:r>
-            <w:proofErr w:type="spellEnd"/>
-            <w:r>
-              <w:rPr>
-                <w:rFonts w:ascii="GDS Transport Website Light" w:hAnsi="GDS Transport Website Light"/>
-                <w:b/>
-                <w:bCs/>
-                <w:sz w:val="28"/>
-                <w:szCs w:val="28"/>
-              </w:rPr>
-              <w:t>&gt;&gt;</w:t>
-            </w:r>
-          </w:p>
-        </w:tc>
-        <w:tc>
-          <w:tcPr>
-            <w:tcW w:w="2126" w:type="dxa"/>
-          </w:tcPr>
-          <w:p>
-            <w:pPr>
-              <w:jc w:val="center"/>
-              <w:rPr>
-                <w:rFonts w:ascii="GDS Transport Website Light" w:hAnsi="GDS Transport Website Light"/>
-                <w:sz w:val="28"/>
-                <w:szCs w:val="28"/>
-              </w:rPr>
             </w:pPr>
             <w:r>
               <w:rPr>
@@ -210,37 +152,21 @@
                 <w:rFonts w:ascii="GDS Transport Website Light" w:hAnsi="GDS Transport Website Light"/>
                 <w:szCs w:val="22"/>
               </w:rPr>
-              <w:t>&lt;&lt;</w:t>
-            </w:r>
-            <w:proofErr w:type="spellStart"/>
+              <w:t>&lt;&lt;c</w:t>
+            </w:r>
             <w:r>
               <w:rPr>
                 <w:rFonts w:ascii="GDS Transport Website Light" w:hAnsi="GDS Transport Website Light"/>
                 <w:szCs w:val="22"/>
               </w:rPr>
-              <w:t>c</w:t>
+              <w:t>ase</w:t>
             </w:r>
             <w:r>
               <w:rPr>
                 <w:rFonts w:ascii="GDS Transport Website Light" w:hAnsi="GDS Transport Website Light"/>
                 <w:szCs w:val="22"/>
               </w:rPr>
-              <w:t>laim</w:t>
-            </w:r>
-            <w:r>
-              <w:rPr>
-                <w:rFonts w:ascii="GDS Transport Website Light" w:hAnsi="GDS Transport Website Light"/>
-                <w:szCs w:val="22"/>
-              </w:rPr>
-              <w:t>Number</w:t>
-            </w:r>
-            <w:proofErr w:type="spellEnd"/>
-            <w:r>
-              <w:rPr>
-                <w:rFonts w:ascii="GDS Transport Website Light" w:hAnsi="GDS Transport Website Light"/>
-                <w:szCs w:val="22"/>
-              </w:rPr>
-              <w:t>&gt;&gt;</w:t>
+              <w:t>Number&gt;&gt;</w:t>
             </w:r>
           </w:p>
         </w:tc>
@@ -503,39 +429,14 @@
                 <w:rFonts w:ascii="GDS Transport Website Light" w:hAnsi="GDS Transport Website Light"/>
                 <w:sz w:val="26"/>
               </w:rPr>
-              <w:t>&lt;&lt;</w:t>
-            </w:r>
-            <w:proofErr w:type="spellStart"/>
-            <w:r>
-              <w:rPr>
-                <w:rFonts w:ascii="GDS Transport Website Light" w:hAnsi="GDS Transport Website Light"/>
-                <w:sz w:val="26"/>
-              </w:rPr>
-              <w:t>cr</w:t>
-            </w:r>
-            <w:proofErr w:type="spellEnd"/>
-            <w:r>
-              <w:rPr>
-                <w:rFonts w:ascii="GDS Transport Website Light" w:hAnsi="GDS Transport Website Light"/>
-                <w:sz w:val="26"/>
-              </w:rPr>
-              <w:t>_{</w:t>
-            </w:r>
-            <w:proofErr w:type="spellStart"/>
-            <w:r>
-              <w:rPr>
-                <w:rFonts w:ascii="GDS Transport Website Light" w:hAnsi="GDS Transport Website Light"/>
-                <w:sz w:val="26"/>
-              </w:rPr>
-              <w:t>isMultiParty</w:t>
-            </w:r>
-            <w:proofErr w:type="spellEnd"/>
-            <w:r>
-              <w:rPr>
-                <w:rFonts w:ascii="GDS Transport Website Light" w:hAnsi="GDS Transport Website Light"/>
-                <w:sz w:val="26"/>
-              </w:rPr>
-              <w:t>=</w:t>
+              <w:t>&lt;&lt;cr_{</w:t>
+            </w:r>
+            <w:r>
+              <w:rPr>
+                <w:rFonts w:ascii="GDS Transport Website Light" w:hAnsi="GDS Transport Website Light"/>
+                <w:sz w:val="26"/>
+              </w:rPr>
+              <w:t>isMultiParty=</w:t>
             </w:r>
             <w:r>
               <w:rPr>
@@ -821,39 +722,14 @@
                 <w:rFonts w:ascii="GDS Transport Website Light" w:hAnsi="GDS Transport Website Light"/>
                 <w:sz w:val="26"/>
               </w:rPr>
-              <w:t>&lt;&lt;</w:t>
-            </w:r>
-            <w:proofErr w:type="spellStart"/>
-            <w:r>
-              <w:rPr>
-                <w:rFonts w:ascii="GDS Transport Website Light" w:hAnsi="GDS Transport Website Light"/>
-                <w:sz w:val="26"/>
-              </w:rPr>
-              <w:t>cr</w:t>
-            </w:r>
-            <w:proofErr w:type="spellEnd"/>
-            <w:r>
-              <w:rPr>
-                <w:rFonts w:ascii="GDS Transport Website Light" w:hAnsi="GDS Transport Website Light"/>
-                <w:sz w:val="26"/>
-              </w:rPr>
-              <w:t>_{</w:t>
-            </w:r>
-            <w:proofErr w:type="spellStart"/>
-            <w:r>
-              <w:rPr>
-                <w:rFonts w:ascii="GDS Transport Website Light" w:hAnsi="GDS Transport Website Light"/>
-                <w:sz w:val="26"/>
-              </w:rPr>
-              <w:t>isMultiParty</w:t>
-            </w:r>
-            <w:proofErr w:type="spellEnd"/>
-            <w:r>
-              <w:rPr>
-                <w:rFonts w:ascii="GDS Transport Website Light" w:hAnsi="GDS Transport Website Light"/>
-                <w:sz w:val="26"/>
-              </w:rPr>
-              <w:t>=</w:t>
+              <w:t>&lt;&lt;cr_{</w:t>
+            </w:r>
+            <w:r>
+              <w:rPr>
+                <w:rFonts w:ascii="GDS Transport Website Light" w:hAnsi="GDS Transport Website Light"/>
+                <w:sz w:val="26"/>
+              </w:rPr>
+              <w:t>isMultiParty=</w:t>
             </w:r>
             <w:r>
               <w:rPr>
@@ -960,17 +836,8 @@
                 <w:rFonts w:ascii="GDS Transport Website Light" w:hAnsi="GDS Transport Website Light"/>
                 <w:sz w:val="26"/>
               </w:rPr>
-              <w:t>&lt;&lt;</w:t>
-            </w:r>
-            <w:proofErr w:type="spellStart"/>
-            <w:r>
-              <w:rPr>
-                <w:rFonts w:ascii="GDS Transport Website Light" w:hAnsi="GDS Transport Website Light"/>
-                <w:sz w:val="26"/>
-              </w:rPr>
-              <w:t>cr</w:t>
-            </w:r>
-            <w:proofErr w:type="spellEnd"/>
+              <w:t>&lt;&lt;cr</w:t>
+            </w:r>
             <w:proofErr w:type="gramStart"/>
             <w:r>
               <w:rPr>
@@ -1269,17 +1136,8 @@
                 <w:rFonts w:ascii="GDS Transport Website Light" w:hAnsi="GDS Transport Website Light"/>
                 <w:sz w:val="26"/>
               </w:rPr>
-              <w:t>&lt;&lt;</w:t>
-            </w:r>
-            <w:proofErr w:type="spellStart"/>
-            <w:r>
-              <w:rPr>
-                <w:rFonts w:ascii="GDS Transport Website Light" w:hAnsi="GDS Transport Website Light"/>
-                <w:sz w:val="26"/>
-              </w:rPr>
-              <w:t>cr</w:t>
-            </w:r>
-            <w:proofErr w:type="spellEnd"/>
+              <w:t>&lt;&lt;cr</w:t>
+            </w:r>
             <w:proofErr w:type="gramStart"/>
             <w:r>
               <w:rPr>
@@ -1554,21 +1412,7 @@
         <w:rPr>
           <w:rFonts w:cstheme="minorHAnsi"/>
         </w:rPr>
-        <w:t xml:space="preserve"> &lt;&lt;</w:t>
-      </w:r>
-      <w:proofErr w:type="spellStart"/>
-      <w:r>
-        <w:rPr>
-          <w:rFonts w:cstheme="minorHAnsi"/>
-        </w:rPr>
-        <w:t>judgeNameTitle</w:t>
-      </w:r>
-      <w:proofErr w:type="spellEnd"/>
-      <w:r>
-        <w:rPr>
-          <w:rFonts w:cstheme="minorHAnsi"/>
-        </w:rPr>
-        <w:t>&gt;&gt;</w:t>
+        <w:t xml:space="preserve"> &lt;&lt;judgeNameTitle&gt;&gt;</w:t>
       </w:r>
       <w:r>
         <w:rPr>
@@ -1580,21 +1424,7 @@
         <w:rPr>
           <w:rFonts w:cstheme="minorHAnsi"/>
         </w:rPr>
-        <w:t xml:space="preserve"> &lt;&lt;</w:t>
-      </w:r>
-      <w:proofErr w:type="spellStart"/>
-      <w:r>
-        <w:rPr>
-          <w:rFonts w:cstheme="minorHAnsi"/>
-        </w:rPr>
-        <w:t>receivedDate</w:t>
-      </w:r>
-      <w:proofErr w:type="spellEnd"/>
-      <w:r>
-        <w:rPr>
-          <w:rFonts w:cstheme="minorHAnsi"/>
-        </w:rPr>
-        <w:t>&gt;&gt;</w:t>
+        <w:t xml:space="preserve"> &lt;&lt;receivedDate&gt;&gt;</w:t>
       </w:r>
       <w:r>
         <w:rPr>
@@ -1606,21 +1436,7 @@
         <w:rPr>
           <w:rFonts w:cstheme="minorHAnsi"/>
         </w:rPr>
-        <w:t xml:space="preserve"> &lt;&lt;</w:t>
-      </w:r>
-      <w:proofErr w:type="spellStart"/>
-      <w:r>
-        <w:rPr>
-          <w:rFonts w:cstheme="minorHAnsi"/>
-        </w:rPr>
-        <w:t>courtName</w:t>
-      </w:r>
-      <w:proofErr w:type="spellEnd"/>
-      <w:r>
-        <w:rPr>
-          <w:rFonts w:cstheme="minorHAnsi"/>
-        </w:rPr>
-        <w:t>&gt;&gt;</w:t>
+        <w:t xml:space="preserve"> &lt;&lt;courtName&gt;&gt;</w:t>
       </w:r>
       <w:r>
         <w:rPr>
@@ -1688,14 +1504,12 @@
         </w:rPr>
         <w:t>&lt;&lt;</w:t>
       </w:r>
-      <w:proofErr w:type="spellStart"/>
       <w:r>
         <w:rPr>
           <w:rFonts w:cstheme="minorHAnsi"/>
         </w:rPr>
         <w:t>freeFormRecitalText</w:t>
       </w:r>
-      <w:proofErr w:type="spellEnd"/>
       <w:r>
         <w:rPr>
           <w:rFonts w:cstheme="minorHAnsi"/>
@@ -1760,21 +1574,7 @@
         <w:rPr>
           <w:rFonts w:cstheme="minorHAnsi"/>
         </w:rPr>
-        <w:t>&lt;&lt;</w:t>
-      </w:r>
-      <w:proofErr w:type="spellStart"/>
-      <w:r>
-        <w:rPr>
-          <w:rFonts w:cstheme="minorHAnsi"/>
-        </w:rPr>
-        <w:t>freeFormOrderedText</w:t>
-      </w:r>
-      <w:proofErr w:type="spellEnd"/>
-      <w:r>
-        <w:rPr>
-          <w:rFonts w:cstheme="minorHAnsi"/>
-        </w:rPr>
-        <w:t>&gt;&gt;</w:t>
+        <w:t>&lt;&lt;freeFormOrderedText&gt;&gt;</w:t>
       </w:r>
     </w:p>
     <w:p>
@@ -1794,21 +1594,7 @@
         <w:rPr>
           <w:rFonts w:cstheme="minorHAnsi"/>
         </w:rPr>
-        <w:t>&lt;&lt;</w:t>
-      </w:r>
-      <w:proofErr w:type="spellStart"/>
-      <w:r>
-        <w:rPr>
-          <w:rFonts w:cstheme="minorHAnsi"/>
-        </w:rPr>
-        <w:t>freeFormOrderValue</w:t>
-      </w:r>
-      <w:proofErr w:type="spellEnd"/>
-      <w:r>
-        <w:rPr>
-          <w:rFonts w:cstheme="minorHAnsi"/>
-        </w:rPr>
-        <w:t>&gt;&gt;</w:t>
+        <w:t>&lt;&lt;freeFormOrderValue&gt;&gt;</w:t>
       </w:r>
     </w:p>
     <w:p/>

</xml_diff>